<commit_message>
Revisi EP03: SOP Farmasi Klinis
</commit_message>
<xml_diff>
--- a/ukp/3.10_Kefarmasian/EP 03/SOP Farmasi Klinis Terkendali.docx
+++ b/ukp/3.10_Kefarmasian/EP 03/SOP Farmasi Klinis Terkendali.docx
@@ -22,14 +22,6 @@
         <w:gridCol w:w="2047"/>
       </w:tblGrid>
       <w:tr>
-        <w:tblPrEx>
-          <w:tblCellMar>
-            <w:top w:w="0" w:type="dxa"/>
-            <w:left w:w="108" w:type="dxa"/>
-            <w:bottom w:w="0" w:type="dxa"/>
-            <w:right w:w="108" w:type="dxa"/>
-          </w:tblCellMar>
-        </w:tblPrEx>
         <w:tc>
           <w:tcPr>
             <w:tcW w:w="2376" w:type="dxa"/>
@@ -234,7 +226,18 @@
           <w:bCs/>
           <w:sz w:val="40"/>
         </w:rPr>
-        <w:t>Standard Operasional Procedure (SOP)</w:t>
+        <w:t>Standard Operasional Proc</w:t>
+      </w:r>
+      <w:bookmarkStart w:id="0" w:name="_GoBack"/>
+      <w:bookmarkEnd w:id="0"/>
+      <w:r>
+        <w:rPr>
+          <w:rFonts w:ascii="Bookman Old Style" w:hAnsi="Bookman Old Style" w:cs="Arial"/>
+          <w:b/>
+          <w:bCs/>
+          <w:sz w:val="40"/>
+        </w:rPr>
+        <w:t>edure (SOP)</w:t>
       </w:r>
     </w:p>
     <w:p>
@@ -810,7 +813,7 @@
           </mc:Choice>
           <mc:Fallback>
             <w:pict>
-              <v:shape id="AutoShape 9" o:spid="_x0000_s1026" o:spt="10" type="#_x0000_t10" style="position:absolute;left:0pt;margin-left:423.95pt;margin-top:9.55pt;height:40.3pt;width:36pt;z-index:251661312;mso-width-relative:page;mso-height-relative:page;" fillcolor="#FFFFFF" filled="t" stroked="t" coordsize="21600,21600" o:gfxdata="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" adj="6326">
+              <v:shape id="AutoShape 9" o:spid="_x0000_s1026" o:spt="10" type="#_x0000_t10" style="position:absolute;left:0pt;margin-left:423.95pt;margin-top:9.55pt;height:40.3pt;width:36pt;z-index:251661312;mso-width-relative:page;mso-height-relative:page;" fillcolor="#FFFFFF" filled="t" stroked="t" coordsize="21600,21600" o:gfxdata="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" adj="6326">
                 <v:fill on="t" focussize="0,0"/>
                 <v:stroke color="#000000" miterlimit="8" joinstyle="miter"/>
                 <v:imagedata o:title=""/>
@@ -893,7 +896,7 @@
           </mc:Choice>
           <mc:Fallback>
             <w:pict>
-              <v:shape id="Text Box 10" o:spid="_x0000_s1026" o:spt="202" type="#_x0000_t202" style="position:absolute;left:0pt;margin-left:430.6pt;margin-top:15.1pt;height:27.35pt;width:29.55pt;z-index:251662336;mso-width-relative:page;mso-height-relative:page;" fillcolor="#FFFFFF" filled="t" stroked="t" coordsize="21600,21600" o:gfxdata="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">
+              <v:shape id="Text Box 10" o:spid="_x0000_s1026" o:spt="202" type="#_x0000_t202" style="position:absolute;left:0pt;margin-left:430.6pt;margin-top:15.1pt;height:27.35pt;width:29.55pt;z-index:251662336;mso-width-relative:page;mso-height-relative:page;" fillcolor="#FFFFFF" filled="t" stroked="t" coordsize="21600,21600" o:gfxdata="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">
                 <v:fill on="t" focussize="0,0"/>
                 <v:stroke color="#000000" miterlimit="8" joinstyle="miter"/>
                 <v:imagedata o:title=""/>
@@ -1026,7 +1029,7 @@
           </mc:Choice>
           <mc:Fallback>
             <w:pict>
-              <v:shape id="Text Box 12" o:spid="_x0000_s1026" o:spt="202" type="#_x0000_t202" style="position:absolute;left:0pt;margin-left:411.2pt;margin-top:7.95pt;height:34pt;width:66.6pt;z-index:251664384;mso-width-relative:page;mso-height-relative:page;" fillcolor="#FFFFFF" filled="t" stroked="t" coordsize="21600,21600" o:gfxdata="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">
+              <v:shape id="Text Box 12" o:spid="_x0000_s1026" o:spt="202" type="#_x0000_t202" style="position:absolute;left:0pt;margin-left:411.2pt;margin-top:7.95pt;height:34pt;width:66.6pt;z-index:251664384;mso-width-relative:page;mso-height-relative:page;" fillcolor="#FFFFFF" filled="t" stroked="t" coordsize="21600,21600" o:gfxdata="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">
                 <v:fill on="t" focussize="0,0"/>
                 <v:stroke color="#000000" miterlimit="8" joinstyle="miter"/>
                 <v:imagedata o:title=""/>
@@ -1114,7 +1117,7 @@
           </mc:Choice>
           <mc:Fallback>
             <w:pict>
-              <v:shape id="AutoShape 11" o:spid="_x0000_s1026" o:spt="68" type="#_x0000_t68" style="position:absolute;left:0pt;margin-left:387.55pt;margin-top:1.85pt;height:36pt;width:109.6pt;z-index:251663360;mso-width-relative:page;mso-height-relative:page;" fillcolor="#FFFFFF" filled="t" stroked="t" coordsize="21600,21600" o:gfxdata="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" adj="5400,5400">
+              <v:shape id="AutoShape 11" o:spid="_x0000_s1026" o:spt="68" type="#_x0000_t68" style="position:absolute;left:0pt;margin-left:387.55pt;margin-top:1.85pt;height:36pt;width:109.6pt;z-index:251663360;mso-width-relative:page;mso-height-relative:page;" fillcolor="#FFFFFF" filled="t" stroked="t" coordsize="21600,21600" o:gfxdata="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" adj="5400,5400">
                 <v:fill on="t" focussize="0,0"/>
                 <v:stroke color="#000000" miterlimit="8" joinstyle="miter"/>
                 <v:imagedata o:title=""/>
@@ -2555,7 +2558,21 @@
                 <w:rFonts w:hint="default" w:ascii="Bookman Old Style" w:hAnsi="Bookman Old Style" w:eastAsia="Times New Roman" w:cs="Arial"/>
                 <w:lang w:val="en-GB" w:eastAsia="en-GB"/>
               </w:rPr>
-              <w:t xml:space="preserve"> tentang Penunjang Layanan Klinis UPTD Puskesmas </w:t>
+              <w:t xml:space="preserve"> tentang Pe</w:t>
+            </w:r>
+            <w:r>
+              <w:rPr>
+                <w:rFonts w:hint="default" w:ascii="Bookman Old Style" w:hAnsi="Bookman Old Style" w:eastAsia="Times New Roman" w:cs="Arial"/>
+                <w:lang w:val="en-US" w:eastAsia="en-GB"/>
+              </w:rPr>
+              <w:t>layanan Kefarmasian</w:t>
+            </w:r>
+            <w:r>
+              <w:rPr>
+                <w:rFonts w:hint="default" w:ascii="Bookman Old Style" w:hAnsi="Bookman Old Style" w:eastAsia="Times New Roman" w:cs="Arial"/>
+                <w:lang w:val="en-GB" w:eastAsia="en-GB"/>
+              </w:rPr>
+              <w:t xml:space="preserve"> UPTD Puskesmas </w:t>
             </w:r>
             <w:r>
               <w:rPr>
@@ -2624,6 +2641,7 @@
           <w:p>
             <w:pPr>
               <w:numPr>
+                <w:ilvl w:val="0"/>
                 <w:numId w:val="0"/>
               </w:numPr>
               <w:spacing w:after="0" w:line="360" w:lineRule="auto"/>
@@ -2639,35 +2657,14 @@
                 <w:rFonts w:hint="default" w:ascii="Bookman Old Style" w:hAnsi="Bookman Old Style" w:eastAsia="Times New Roman" w:cs="Arial"/>
                 <w:lang w:val="en-GB" w:eastAsia="en-GB"/>
               </w:rPr>
-              <w:t>Peraturan Menteri Kesehatan Republik Indonesia Nomor 26 Tahun 2020 Tentang Perubahan Atas Peraturan Menteri</w:t>
+              <w:t>Per</w:t>
             </w:r>
             <w:r>
               <w:rPr>
                 <w:rFonts w:hint="default" w:ascii="Bookman Old Style" w:hAnsi="Bookman Old Style" w:eastAsia="Times New Roman" w:cs="Arial"/>
                 <w:lang w:val="en-US" w:eastAsia="en-GB"/>
               </w:rPr>
-              <w:t xml:space="preserve"> </w:t>
-            </w:r>
-            <w:r>
-              <w:rPr>
-                <w:rFonts w:hint="default" w:ascii="Bookman Old Style" w:hAnsi="Bookman Old Style" w:eastAsia="Times New Roman" w:cs="Arial"/>
-                <w:lang w:val="en-GB" w:eastAsia="en-GB"/>
-              </w:rPr>
-              <w:t>Kesehatan Nomor 74 Tahun 2016 Tentang Standar</w:t>
-            </w:r>
-            <w:r>
-              <w:rPr>
-                <w:rFonts w:hint="default" w:ascii="Bookman Old Style" w:hAnsi="Bookman Old Style" w:eastAsia="Times New Roman" w:cs="Arial"/>
-                <w:lang w:val="en-US" w:eastAsia="en-GB"/>
-              </w:rPr>
-              <w:t xml:space="preserve"> </w:t>
-            </w:r>
-            <w:r>
-              <w:rPr>
-                <w:rFonts w:hint="default" w:ascii="Bookman Old Style" w:hAnsi="Bookman Old Style" w:eastAsia="Times New Roman" w:cs="Arial"/>
-                <w:lang w:val="en-GB" w:eastAsia="en-GB"/>
-              </w:rPr>
-              <w:t>Pelayanan Kefarmasian Di Puskesmas</w:t>
+              <w:t>aturan Menteri Kesehatan Republik Indonesia Nomor 26 tahun 2020 Standar Pelayanan Kefarmasian di Puskesmas.</w:t>
             </w:r>
           </w:p>
         </w:tc>
@@ -2729,6 +2726,7 @@
           <w:p>
             <w:pPr>
               <w:numPr>
+                <w:ilvl w:val="0"/>
                 <w:numId w:val="0"/>
               </w:numPr>
               <w:spacing w:after="0" w:line="360" w:lineRule="auto"/>
@@ -2940,34 +2938,6 @@
                 <w:rFonts w:hint="default" w:ascii="Bookman Old Style" w:hAnsi="Bookman Old Style" w:eastAsia="Times New Roman" w:cs="Arial"/>
                 <w:lang w:eastAsia="en-GB"/>
               </w:rPr>
-              <w:t>Apoteker melaksanakan evaluasi penggunaan obat (EPO) untuk menjamin obat yang digunakan sesuai indikasi, efekti, aman dan rasional</w:t>
-            </w:r>
-            <w:r>
-              <w:rPr>
-                <w:rFonts w:hint="default" w:ascii="Bookman Old Style" w:hAnsi="Bookman Old Style" w:eastAsia="Times New Roman" w:cs="Arial"/>
-                <w:lang w:val="en-US" w:eastAsia="en-GB"/>
-              </w:rPr>
-              <w:t>.</w:t>
-            </w:r>
-          </w:p>
-          <w:p>
-            <w:pPr>
-              <w:numPr>
-                <w:ilvl w:val="0"/>
-                <w:numId w:val="2"/>
-              </w:numPr>
-              <w:spacing w:after="0" w:line="360" w:lineRule="auto"/>
-              <w:ind w:left="425" w:leftChars="0" w:right="0" w:hanging="425" w:firstLineChars="0"/>
-              <w:rPr>
-                <w:rFonts w:hint="default" w:ascii="Bookman Old Style" w:hAnsi="Bookman Old Style" w:eastAsia="Times New Roman" w:cs="Arial"/>
-                <w:lang w:eastAsia="en-GB"/>
-              </w:rPr>
-            </w:pPr>
-            <w:r>
-              <w:rPr>
-                <w:rFonts w:hint="default" w:ascii="Bookman Old Style" w:hAnsi="Bookman Old Style" w:eastAsia="Times New Roman" w:cs="Arial"/>
-                <w:lang w:eastAsia="en-GB"/>
-              </w:rPr>
               <w:t>Apoteker melaksanakan pemantauan setiap respon terhadap obat yang merugikan atau tidak diharapkan yang terjadi pada dosis normal yang digunakan pada pasien.</w:t>
             </w:r>
           </w:p>
@@ -3205,6 +3175,7 @@
           <w:p>
             <w:pPr>
               <w:numPr>
+                <w:ilvl w:val="0"/>
                 <w:numId w:val="0"/>
               </w:numPr>
               <w:spacing w:after="0" w:line="360" w:lineRule="auto"/>
@@ -3282,6 +3253,7 @@
           <w:p>
             <w:pPr>
               <w:numPr>
+                <w:ilvl w:val="0"/>
                 <w:numId w:val="0"/>
               </w:numPr>
               <w:spacing w:after="0" w:line="360" w:lineRule="auto"/>
@@ -3292,8 +3264,6 @@
                 <w:lang w:val="en-GB" w:eastAsia="en-GB"/>
               </w:rPr>
             </w:pPr>
-            <w:bookmarkStart w:id="0" w:name="_GoBack"/>
-            <w:bookmarkEnd w:id="0"/>
           </w:p>
         </w:tc>
       </w:tr>
@@ -3634,9 +3604,11 @@
     </w:tbl>
     <w:p/>
     <w:p/>
-    <w:p/>
-    <w:p/>
-    <w:p/>
+    <w:p>
+      <w:pPr>
+        <w:ind w:left="0" w:leftChars="0" w:firstLine="0" w:firstLineChars="0"/>
+      </w:pPr>
+    </w:p>
     <w:sectPr>
       <w:pgSz w:w="12240" w:h="15840"/>
       <w:pgMar w:top="1134" w:right="1134" w:bottom="1418" w:left="1701" w:header="709" w:footer="709" w:gutter="0"/>
@@ -3677,7 +3649,7 @@
   <w:footnote w:type="separator" w:id="0">
     <w:p>
       <w:pPr>
-        <w:spacing w:before="0" w:after="0" w:line="240" w:lineRule="auto"/>
+        <w:spacing w:before="0" w:after="0" w:line="480" w:lineRule="auto"/>
       </w:pPr>
       <w:r>
         <w:separator/>
@@ -3687,7 +3659,7 @@
   <w:footnote w:type="continuationSeparator" w:id="1">
     <w:p>
       <w:pPr>
-        <w:spacing w:before="0" w:after="0" w:line="240" w:lineRule="auto"/>
+        <w:spacing w:before="0" w:after="0" w:line="480" w:lineRule="auto"/>
       </w:pPr>
       <w:r>
         <w:continuationSeparator/>
@@ -4007,7 +3979,7 @@
     <w:lsdException w:uiPriority="99" w:name="Body Text Indent 2"/>
     <w:lsdException w:uiPriority="99" w:name="Body Text Indent 3"/>
     <w:lsdException w:uiPriority="99" w:name="Block Text"/>
-    <w:lsdException w:uiPriority="99" w:semiHidden="0" w:name="Hyperlink"/>
+    <w:lsdException w:qFormat="1" w:uiPriority="99" w:semiHidden="0" w:name="Hyperlink"/>
     <w:lsdException w:uiPriority="99" w:name="FollowedHyperlink"/>
     <w:lsdException w:qFormat="1" w:unhideWhenUsed="0" w:uiPriority="22" w:semiHidden="0" w:name="Strong"/>
     <w:lsdException w:qFormat="1" w:unhideWhenUsed="0" w:uiPriority="20" w:semiHidden="0" w:name="Emphasis"/>
@@ -4212,6 +4184,7 @@
   <w:style w:type="character" w:styleId="4">
     <w:name w:val="Hyperlink"/>
     <w:unhideWhenUsed/>
+    <w:qFormat/>
     <w:uiPriority w:val="99"/>
     <w:rPr>
       <w:color w:val="0000FF"/>
@@ -4478,7 +4451,9 @@
 
 <file path=customXml/item1.xml><?xml version="1.0" encoding="utf-8"?>
 <s:customData xmlns="http://www.wps.cn/officeDocument/2013/wpsCustomData" xmlns:s="http://www.wps.cn/officeDocument/2013/wpsCustomData">
-  <customSectProps/>
+  <customSectProps>
+    <customSectPr/>
+  </customSectProps>
   <customShpExts>
     <customShpInfo spid="_x0000_s1026"/>
   </customShpExts>

</xml_diff>